<commit_message>
change casestyle for new variables
</commit_message>
<xml_diff>
--- a/docassemble/UsTxFamilyLaw/data/templates/000_case_style.docx
+++ b/docassemble/UsTxFamilyLaw/data/templates/000_case_style.docx
@@ -72,8 +72,8 @@
         <w:tblLook w:val="04A0" w:firstRow="1" w:lastRow="0" w:firstColumn="1" w:lastColumn="0" w:noHBand="0" w:noVBand="1"/>
       </w:tblPr>
       <w:tblGrid>
-        <w:gridCol w:w="4559"/>
-        <w:gridCol w:w="4801"/>
+        <w:gridCol w:w="4905"/>
+        <w:gridCol w:w="4455"/>
       </w:tblGrid>
       <w:tr>
         <w:tc>
@@ -297,7 +297,6 @@
               </w:rPr>
               <w:t>()</w:t>
             </w:r>
-            <w:proofErr w:type="gramStart"/>
             <w:r>
               <w:rPr>
                 <w:rFonts w:ascii="Times New Roman" w:hAnsi="Times New Roman" w:cs="Times New Roman"/>
@@ -318,19 +317,7 @@
                 <w:sz w:val="24"/>
                 <w:szCs w:val="24"/>
               </w:rPr>
-              <w:t>{</w:t>
-            </w:r>
-            <w:proofErr w:type="gramEnd"/>
-            <w:r>
-              <w:rPr>
-                <w:rFonts w:ascii="Times New Roman" w:hAnsi="Times New Roman" w:cs="Times New Roman"/>
-                <w:b/>
-                <w:bCs/>
-                <w:caps/>
-                <w:sz w:val="24"/>
-                <w:szCs w:val="24"/>
-              </w:rPr>
-              <w:t>% endif %}</w:t>
+              <w:t>{% endif %}</w:t>
             </w:r>
           </w:p>
           <w:p>
@@ -353,42 +340,18 @@
                 <w:sz w:val="24"/>
                 <w:szCs w:val="24"/>
               </w:rPr>
-              <w:t xml:space="preserve">{% if </w:t>
-            </w:r>
-            <w:proofErr w:type="gramStart"/>
-            <w:r>
-              <w:rPr>
-                <w:rFonts w:ascii="Times New Roman" w:hAnsi="Times New Roman" w:cs="Times New Roman"/>
-                <w:b/>
-                <w:bCs/>
-                <w:caps/>
-                <w:sz w:val="24"/>
-                <w:szCs w:val="24"/>
-              </w:rPr>
-              <w:t>case.child.</w:t>
-            </w:r>
-            <w:r>
-              <w:rPr>
-                <w:rFonts w:ascii="Times New Roman" w:hAnsi="Times New Roman" w:cs="Times New Roman"/>
-                <w:b/>
-                <w:bCs/>
-                <w:caps/>
-                <w:sz w:val="24"/>
-                <w:szCs w:val="24"/>
-              </w:rPr>
-              <w:t>number</w:t>
-            </w:r>
-            <w:proofErr w:type="gramEnd"/>
-            <w:r>
-              <w:rPr>
-                <w:rFonts w:ascii="Times New Roman" w:hAnsi="Times New Roman" w:cs="Times New Roman"/>
-                <w:b/>
-                <w:bCs/>
-                <w:caps/>
-                <w:sz w:val="24"/>
-                <w:szCs w:val="24"/>
-              </w:rPr>
-              <w:t>_gathered()</w:t>
+              <w:t>{% if case.child.</w:t>
+            </w:r>
+            <w:r>
+              <w:rPr>
+                <w:rFonts w:ascii="Times New Roman" w:hAnsi="Times New Roman" w:cs="Times New Roman"/>
+                <w:b/>
+                <w:bCs/>
+                <w:caps/>
+                <w:sz w:val="24"/>
+                <w:szCs w:val="24"/>
+              </w:rPr>
+              <w:t>number_gathered()</w:t>
             </w:r>
             <w:r>
               <w:rPr>
@@ -490,31 +453,7 @@
                 <w:sz w:val="24"/>
                 <w:szCs w:val="24"/>
               </w:rPr>
-              <w:t>{{</w:t>
-            </w:r>
-            <w:proofErr w:type="gramStart"/>
-            <w:r>
-              <w:rPr>
-                <w:rFonts w:ascii="Times New Roman" w:hAnsi="Times New Roman" w:cs="Times New Roman"/>
-                <w:b/>
-                <w:bCs/>
-                <w:caps/>
-                <w:sz w:val="24"/>
-                <w:szCs w:val="24"/>
-              </w:rPr>
-              <w:t>case.child.comma</w:t>
-            </w:r>
-            <w:proofErr w:type="gramEnd"/>
-            <w:r>
-              <w:rPr>
-                <w:rFonts w:ascii="Times New Roman" w:hAnsi="Times New Roman" w:cs="Times New Roman"/>
-                <w:b/>
-                <w:bCs/>
-                <w:caps/>
-                <w:sz w:val="24"/>
-                <w:szCs w:val="24"/>
-              </w:rPr>
-              <w:t>_and_list()}}</w:t>
+              <w:t>{{case.child.comma_and_list()}}</w:t>
             </w:r>
           </w:p>
           <w:p>
@@ -537,42 +476,18 @@
                 <w:sz w:val="24"/>
                 <w:szCs w:val="24"/>
               </w:rPr>
-              <w:t xml:space="preserve">{% if </w:t>
-            </w:r>
-            <w:proofErr w:type="gramStart"/>
-            <w:r>
-              <w:rPr>
-                <w:rFonts w:ascii="Times New Roman" w:hAnsi="Times New Roman" w:cs="Times New Roman"/>
-                <w:b/>
-                <w:bCs/>
-                <w:caps/>
-                <w:sz w:val="24"/>
-                <w:szCs w:val="24"/>
-              </w:rPr>
-              <w:t>case.child.</w:t>
-            </w:r>
-            <w:r>
-              <w:rPr>
-                <w:rFonts w:ascii="Times New Roman" w:hAnsi="Times New Roman" w:cs="Times New Roman"/>
-                <w:b/>
-                <w:bCs/>
-                <w:caps/>
-                <w:sz w:val="24"/>
-                <w:szCs w:val="24"/>
-              </w:rPr>
-              <w:t>number</w:t>
-            </w:r>
-            <w:proofErr w:type="gramEnd"/>
-            <w:r>
-              <w:rPr>
-                <w:rFonts w:ascii="Times New Roman" w:hAnsi="Times New Roman" w:cs="Times New Roman"/>
-                <w:b/>
-                <w:bCs/>
-                <w:caps/>
-                <w:sz w:val="24"/>
-                <w:szCs w:val="24"/>
-              </w:rPr>
-              <w:t>_gathered()</w:t>
+              <w:t>{% if case.child.</w:t>
+            </w:r>
+            <w:r>
+              <w:rPr>
+                <w:rFonts w:ascii="Times New Roman" w:hAnsi="Times New Roman" w:cs="Times New Roman"/>
+                <w:b/>
+                <w:bCs/>
+                <w:caps/>
+                <w:sz w:val="24"/>
+                <w:szCs w:val="24"/>
+              </w:rPr>
+              <w:t>number_gathered()</w:t>
             </w:r>
             <w:r>
               <w:rPr>
@@ -638,7 +553,18 @@
                 <w:sz w:val="24"/>
                 <w:szCs w:val="24"/>
               </w:rPr>
-              <w:t>IN THE DISTRICT COURT</w:t>
+              <w:t xml:space="preserve">IN THE </w:t>
+            </w:r>
+            <w:r>
+              <w:rPr>
+                <w:rFonts w:ascii="Times New Roman" w:hAnsi="Times New Roman" w:cs="Times New Roman"/>
+                <w:b/>
+                <w:bCs/>
+                <w:caps/>
+                <w:sz w:val="24"/>
+                <w:szCs w:val="24"/>
+              </w:rPr>
+              <w:t>{{court_type}}</w:t>
             </w:r>
           </w:p>
           <w:p>
@@ -675,31 +601,7 @@
                 <w:sz w:val="24"/>
                 <w:szCs w:val="24"/>
               </w:rPr>
-              <w:t>{{</w:t>
-            </w:r>
-            <w:proofErr w:type="gramStart"/>
-            <w:r>
-              <w:rPr>
-                <w:rFonts w:ascii="Times New Roman" w:hAnsi="Times New Roman" w:cs="Times New Roman"/>
-                <w:b/>
-                <w:bCs/>
-                <w:caps/>
-                <w:sz w:val="24"/>
-                <w:szCs w:val="24"/>
-              </w:rPr>
-              <w:t>ordinal(</w:t>
-            </w:r>
-            <w:proofErr w:type="gramEnd"/>
-            <w:r>
-              <w:rPr>
-                <w:rFonts w:ascii="Times New Roman" w:hAnsi="Times New Roman" w:cs="Times New Roman"/>
-                <w:b/>
-                <w:bCs/>
-                <w:caps/>
-                <w:sz w:val="24"/>
-                <w:szCs w:val="24"/>
-              </w:rPr>
-              <w:t>case.court.number)}} JUDICIAL DISTRICT</w:t>
+              <w:t>{{court_info.Court}}</w:t>
             </w:r>
           </w:p>
           <w:p>

</xml_diff>